<commit_message>
First draft of Research Question section complete.
</commit_message>
<xml_diff>
--- a/documents/Final Year Project - Specification.docx
+++ b/documents/Final Year Project - Specification.docx
@@ -93,7 +93,16 @@
         <w:t>Research Question</w:t>
       </w:r>
     </w:p>
-    <w:p/>
+    <w:p>
+      <w:r>
+        <w:t xml:space="preserve">In the modern day games studio artists and designers are often found using keyboard and mouse input to create scenes, art assets and such; for games. However, creative people have a tendency to work better with their hands. The keyboard and mouse input may limit their ability to do this. </w:t>
+      </w:r>
+    </w:p>
+    <w:p>
+      <w:r>
+        <w:t>I aim to create a simple tool, where the input is based upon the user in there 3D space as well as using other inputs such as the users voice. Creating an interface more in tune with its user’s tendencies. Exploring improvements in productivity and quality of work.</w:t>
+      </w:r>
+    </w:p>
     <w:p>
       <w:pPr>
         <w:pStyle w:val="Heading1"/>

</xml_diff>

<commit_message>
Rationale for Project Choice - First Draft Research Question - rewording
</commit_message>
<xml_diff>
--- a/documents/Final Year Project - Specification.docx
+++ b/documents/Final Year Project - Specification.docx
@@ -95,12 +95,75 @@
     </w:p>
     <w:p>
       <w:r>
-        <w:t xml:space="preserve">In the modern day games studio artists and designers are often found using keyboard and mouse input to create scenes, art assets and such; for games. However, creative people have a tendency to work better with their hands. The keyboard and mouse input may limit their ability to do this. </w:t>
+        <w:t>In the modern day games studio</w:t>
+      </w:r>
+      <w:r>
+        <w:t>,</w:t>
+      </w:r>
+      <w:r>
+        <w:t xml:space="preserve"> artists and designers are often found using keyboard and mouse input to create scenes, art assets and such; for games. However, creative people have a tendency to work better with their hands. The keyboard and mouse input may limit their ability to do this. </w:t>
       </w:r>
     </w:p>
     <w:p>
       <w:r>
-        <w:t>I aim to create a simple tool, where the input is based upon the user in there 3D space as well as using other inputs such as the users voice. Creating an interface more in tune with its user’s tendencies. Exploring improvements in productivity and quality of work.</w:t>
+        <w:t xml:space="preserve">I aim to create a simple tool, where the input is based upon the user </w:t>
+      </w:r>
+      <w:r>
+        <w:t>with</w:t>
+      </w:r>
+      <w:r>
+        <w:t xml:space="preserve">in </w:t>
+      </w:r>
+      <w:r>
+        <w:t>their</w:t>
+      </w:r>
+      <w:r>
+        <w:t xml:space="preserve"> 3D </w:t>
+      </w:r>
+      <w:r>
+        <w:t>environment</w:t>
+      </w:r>
+      <w:r>
+        <w:t xml:space="preserve"> as well as using other inputs such as the </w:t>
+      </w:r>
+      <w:r>
+        <w:t>users’</w:t>
+      </w:r>
+      <w:r>
+        <w:t xml:space="preserve"> voice. Creating an interface more in tune with its </w:t>
+      </w:r>
+      <w:r>
+        <w:t>user</w:t>
+      </w:r>
+      <w:r>
+        <w:t>s</w:t>
+      </w:r>
+      <w:r>
+        <w:t>’</w:t>
+      </w:r>
+      <w:r>
+        <w:t xml:space="preserve"> tendencies. </w:t>
+      </w:r>
+      <w:r>
+        <w:t>Resulting in the exploration of the users’</w:t>
+      </w:r>
+      <w:r>
+        <w:t xml:space="preserve"> potential</w:t>
+      </w:r>
+      <w:r>
+        <w:t xml:space="preserve"> productivity </w:t>
+      </w:r>
+      <w:r>
+        <w:t xml:space="preserve">gain </w:t>
+      </w:r>
+      <w:r>
+        <w:t xml:space="preserve">and </w:t>
+      </w:r>
+      <w:r>
+        <w:t xml:space="preserve">a potential higher </w:t>
+      </w:r>
+      <w:r>
+        <w:t>quality of work.</w:t>
       </w:r>
     </w:p>
     <w:p>
@@ -112,6 +175,50 @@
       </w:r>
     </w:p>
     <w:p>
+      <w:r>
+        <w:t xml:space="preserve">My inspiration for this project was found whilst on work placement at </w:t>
+      </w:r>
+      <w:r>
+        <w:t>‘</w:t>
+      </w:r>
+      <w:r>
+        <w:t>Blitz Games Studios</w:t>
+      </w:r>
+      <w:r>
+        <w:t>’</w:t>
+      </w:r>
+      <w:r>
+        <w:t xml:space="preserve">. Whilst there I spent time working on </w:t>
+      </w:r>
+      <w:r>
+        <w:t>their</w:t>
+      </w:r>
+      <w:r>
+        <w:t xml:space="preserve"> tool system </w:t>
+      </w:r>
+      <w:r>
+        <w:t>(‘</w:t>
+      </w:r>
+      <w:r>
+        <w:t>Blitz Tech</w:t>
+      </w:r>
+      <w:r>
+        <w:t>’)</w:t>
+      </w:r>
+      <w:r>
+        <w:t xml:space="preserve"> as well as working closely with game teams and at points the Microsoft Kinect. </w:t>
+      </w:r>
+    </w:p>
+    <w:p>
+      <w:r>
+        <w:t>With this, I have first-hand experience of how an artist works and how a programmer creates software</w:t>
+      </w:r>
+      <w:r>
+        <w:t>,</w:t>
+      </w:r>
+      <w:r>
+        <w:t xml:space="preserve"> for how they think an artist works, as well as experience with user interfaces, tools graphics/rendering and the Microsoft Kinect.</w:t>
+      </w:r>
       <w:bookmarkStart w:id="0" w:name="_GoBack"/>
       <w:bookmarkEnd w:id="0"/>
     </w:p>

</xml_diff>

<commit_message>
Areas of Investigation - First Draft
</commit_message>
<xml_diff>
--- a/documents/Final Year Project - Specification.docx
+++ b/documents/Final Year Project - Specification.docx
@@ -219,15 +219,68 @@
       <w:r>
         <w:t xml:space="preserve"> for how they think an artist works, as well as experience with user interfaces, tools graphics/rendering and the Microsoft Kinect.</w:t>
       </w:r>
+    </w:p>
+    <w:p>
+      <w:pPr>
+        <w:pStyle w:val="Heading1"/>
+      </w:pPr>
+      <w:r>
+        <w:t>Areas of Investigation</w:t>
+      </w:r>
+    </w:p>
+    <w:p>
+      <w:r>
+        <w:t>The main areas of investigation fall into the area of practicality within the workspace</w:t>
+      </w:r>
+      <w:r>
+        <w:t xml:space="preserve"> and getting useful and logical information from the user into the tool</w:t>
+      </w:r>
+      <w:r>
+        <w:t>.</w:t>
+      </w:r>
+    </w:p>
+    <w:p>
+      <w:r>
+        <w:t xml:space="preserve">The problem with using the Kinect is that the user </w:t>
+      </w:r>
+      <w:r>
+        <w:t>requires a given amount of work</w:t>
+      </w:r>
+      <w:r>
+        <w:t>space, most likely greater than the space a keyboard and mouse require</w:t>
+      </w:r>
+      <w:r>
+        <w:t>. This means that the tool its</w:t>
+      </w:r>
+      <w:r>
+        <w:t>elf will need to work within confined spaces yet offer the freedom to the user to do what feels ‘</w:t>
+      </w:r>
+      <w:r>
+        <w:t>natural</w:t>
+      </w:r>
+      <w:r>
+        <w:t>’ to them.</w:t>
+      </w:r>
       <w:bookmarkStart w:id="0" w:name="_GoBack"/>
       <w:bookmarkEnd w:id="0"/>
     </w:p>
     <w:p>
+      <w:r>
+        <w:t>As well as this, a keyboard and mouse offer more input states (buttons and keys) than the Kinect, which only offers visual and audio inputs (though, different words/phrases and physical gestures could be classed as the buttons and keys</w:t>
+      </w:r>
+      <w:r>
+        <w:t xml:space="preserve"> of the Kinect</w:t>
+      </w:r>
+      <w:r>
+        <w:t xml:space="preserve">). </w:t>
+      </w:r>
+    </w:p>
+    <w:p>
       <w:pPr>
         <w:pStyle w:val="Heading1"/>
       </w:pPr>
       <w:r>
-        <w:t>Areas of Investigation</w:t>
+        <w:t>Background Research</w:t>
       </w:r>
     </w:p>
     <w:p/>
@@ -236,7 +289,7 @@
         <w:pStyle w:val="Heading1"/>
       </w:pPr>
       <w:r>
-        <w:t>Background Research</w:t>
+        <w:t>Literature Review</w:t>
       </w:r>
     </w:p>
     <w:p/>
@@ -245,15 +298,7 @@
         <w:pStyle w:val="Heading1"/>
       </w:pPr>
       <w:r>
-        <w:t>Literature Review</w:t>
-      </w:r>
-    </w:p>
-    <w:p/>
-    <w:p>
-      <w:pPr>
-        <w:pStyle w:val="Heading1"/>
-      </w:pPr>
-      <w:r>
+        <w:lastRenderedPageBreak/>
         <w:t>Research Methodology</w:t>
       </w:r>
     </w:p>

</xml_diff>

<commit_message>
Improved literature review and opening paragraph
</commit_message>
<xml_diff>
--- a/documents/Final Year Project - Specification.docx
+++ b/documents/Final Year Project - Specification.docx
@@ -101,12 +101,21 @@
         <w:t>,</w:t>
       </w:r>
       <w:r>
-        <w:t xml:space="preserve"> artists and designers are often found using keyboard and mouse input to create scenes, art assets and such; for games. However, creative people have a tendency to work better with their hands. The keyboard and mouse input may limit their ability to do this. </w:t>
-      </w:r>
-    </w:p>
-    <w:p>
-      <w:r>
-        <w:t xml:space="preserve">I aim to create a simple tool, where the input is based upon the user </w:t>
+        <w:t xml:space="preserve"> artists and designers are often found using keyboard and mouse input to create scenes, art assets and such; for games. However, creative people have a tendency to work better with their hands. The keyboard and mouse input may limit their ability to do thi</w:t>
+      </w:r>
+      <w:r>
+        <w:t>s.</w:t>
+      </w:r>
+    </w:p>
+    <w:p>
+      <w:r>
+        <w:t>I aim to create a simple tool</w:t>
+      </w:r>
+      <w:r>
+        <w:t xml:space="preserve"> (in the form of a terrain editing system)</w:t>
+      </w:r>
+      <w:r>
+        <w:t xml:space="preserve">, where the input is based upon the user </w:t>
       </w:r>
       <w:r>
         <w:t>with</w:t>
@@ -168,6 +177,14 @@
       <w:r>
         <w:t>quality of work.</w:t>
       </w:r>
+      <w:r>
+        <w:t xml:space="preserve"> Where by the main complication in implementation will be finger tracking and hand gesture recognition, due to limitations in the Kinect hardware.</w:t>
+      </w:r>
+    </w:p>
+    <w:p>
+      <w:r>
+        <w:t>Posing the question, is current computer hardware limiting usability with its non-natural interface?</w:t>
+      </w:r>
     </w:p>
     <w:p>
       <w:pPr>
@@ -273,7 +290,7 @@
         <w:t xml:space="preserve"> of the Kinect</w:t>
       </w:r>
       <w:r>
-        <w:t xml:space="preserve">). </w:t>
+        <w:t>).</w:t>
       </w:r>
     </w:p>
     <w:p>
@@ -286,17 +303,9 @@
     </w:p>
     <w:p>
       <w:r>
-        <w:t xml:space="preserve">Whilst on placement at ‘Blitz Games Studios’ I was introduced to the Kinect hardware, its features and limitations. This along with working on Blitz’s tools/engine system and the Blitz team as a whole gave me the initial idea for the project. Whilst at Blitz I spent a few months working very closely with a game team whom where using the Kinect on an unannounced project. I also worked with the lead programmer on an </w:t>
-      </w:r>
-      <w:r>
-        <w:t xml:space="preserve">unannounced </w:t>
-      </w:r>
-      <w:r>
-        <w:t>sub-section of the tools.</w:t>
-      </w:r>
-    </w:p>
-    <w:p/>
-    <w:p/>
+        <w:t>Whilst on placement at ‘Blitz Games Studios’ I was introduced to the Kinect hardware, its features and limitations. This along with working on Blitz’s tools/engine system and the Blitz team as a whole gave me the initial idea for the project. Whilst at Blitz I spent a few months working very closely with a game team whom where using the Kinect on an unannounced project. I also worked with the lead programmer on an unannounced sub-section of the tools.</w:t>
+      </w:r>
+    </w:p>
     <w:p>
       <w:pPr>
         <w:pStyle w:val="Heading1"/>
@@ -308,52 +317,145 @@
     </w:p>
     <w:p>
       <w:r>
-        <w:t>The Kinect will be required to work with finger detection, something nonnative to the Kinect API. The</w:t>
-      </w:r>
-      <w:r>
-        <w:t xml:space="preserve"> ‘</w:t>
-      </w:r>
-      <w:hyperlink r:id="rId6" w:history="1">
-        <w:r>
-          <w:rPr>
-            <w:rStyle w:val="Hyperlink"/>
-          </w:rPr>
-          <w:t>Robust Hand Gesture Recognition with Kinect Sensor</w:t>
-        </w:r>
-      </w:hyperlink>
-      <w:r>
-        <w:t>’</w:t>
-      </w:r>
-      <w:r>
-        <w:t xml:space="preserve"> paper </w:t>
-      </w:r>
-      <w:r>
-        <w:t>by ‘</w:t>
+        <w:t>The Kinect will be required to work with finger detection, something nonnative to the Kinect API.</w:t>
+      </w:r>
+      <w:r>
+        <w:t xml:space="preserve"> The following papers explore different approaches to hand and finger gesture detection;</w:t>
+      </w:r>
+    </w:p>
+    <w:p>
+      <w:r>
+        <w:tab/>
+      </w:r>
+      <w:r>
+        <w:rPr>
+          <w:b/>
+        </w:rPr>
+        <w:t>Yuan</w:t>
+      </w:r>
+      <w:r>
+        <w:rPr>
+          <w:b/>
+        </w:rPr>
+        <w:t xml:space="preserve">, </w:t>
       </w:r>
       <w:proofErr w:type="spellStart"/>
       <w:r>
-        <w:t>J</w:t>
-      </w:r>
-      <w:r>
-        <w:t>unsong</w:t>
+        <w:rPr>
+          <w:b/>
+        </w:rPr>
+        <w:t>Junsong</w:t>
       </w:r>
       <w:proofErr w:type="spellEnd"/>
       <w:r>
-        <w:t xml:space="preserve"> </w:t>
-      </w:r>
-      <w:r>
-        <w:t>Yuan</w:t>
-      </w:r>
-      <w:r>
-        <w:t xml:space="preserve">’ </w:t>
-      </w:r>
-      <w:r>
-        <w:t xml:space="preserve">describes how finger tracking and detection is possible. </w:t>
-      </w:r>
+        <w:t>.</w:t>
+      </w:r>
+      <w:r>
+        <w:t xml:space="preserve"> 2011. </w:t>
+      </w:r>
+      <w:r>
+        <w:t>Robust Hand Gesture Recognition with Kinect Sensor</w:t>
+      </w:r>
+    </w:p>
+    <w:p>
+      <w:r>
+        <w:tab/>
+      </w:r>
+      <w:r>
+        <w:rPr>
+          <w:b/>
+        </w:rPr>
+        <w:t xml:space="preserve">Tang, </w:t>
+      </w:r>
+      <w:proofErr w:type="spellStart"/>
+      <w:r>
+        <w:rPr>
+          <w:b/>
+        </w:rPr>
+        <w:t>Mattew</w:t>
+      </w:r>
+      <w:proofErr w:type="spellEnd"/>
+      <w:r>
+        <w:t xml:space="preserve">. 2011. </w:t>
+      </w:r>
+      <w:r>
+        <w:t>Recognizing Hand Gestures with Microsoft’s Kinect</w:t>
+      </w:r>
+    </w:p>
+    <w:p>
+      <w:r>
+        <w:tab/>
+      </w:r>
+      <w:r>
+        <w:rPr>
+          <w:b/>
+        </w:rPr>
+        <w:t xml:space="preserve">Tang, </w:t>
+      </w:r>
+      <w:proofErr w:type="spellStart"/>
+      <w:r>
+        <w:rPr>
+          <w:b/>
+        </w:rPr>
+        <w:t>Mattew</w:t>
+      </w:r>
+      <w:proofErr w:type="spellEnd"/>
+      <w:r>
+        <w:t xml:space="preserve">. 2011. </w:t>
+      </w:r>
+      <w:r>
+        <w:t>Hand Gesture Recognition Using Microsoft's Kinect</w:t>
+      </w:r>
+    </w:p>
+    <w:p>
+      <w:r>
+        <w:tab/>
+      </w:r>
+      <w:r>
+        <w:rPr>
+          <w:b/>
+        </w:rPr>
+        <w:t>Li, Yi</w:t>
+      </w:r>
+      <w:r>
+        <w:t xml:space="preserve">. 2010. </w:t>
+      </w:r>
+      <w:r>
+        <w:t>H</w:t>
+      </w:r>
+      <w:r>
+        <w:t>and</w:t>
+      </w:r>
+      <w:r>
+        <w:t xml:space="preserve"> G</w:t>
+      </w:r>
+      <w:r>
+        <w:t>esture</w:t>
+      </w:r>
+      <w:r>
+        <w:t xml:space="preserve"> R</w:t>
+      </w:r>
+      <w:r>
+        <w:t>ecognition</w:t>
+      </w:r>
+      <w:r>
+        <w:t xml:space="preserve"> U</w:t>
+      </w:r>
+      <w:r>
+        <w:t>sing</w:t>
+      </w:r>
+      <w:r>
+        <w:t xml:space="preserve"> K</w:t>
+      </w:r>
+      <w:r>
+        <w:t>inect</w:t>
+      </w:r>
+    </w:p>
+    <w:p>
       <w:r>
         <w:t xml:space="preserve">An abundance of techniques and theories exist on the </w:t>
       </w:r>
-      <w:hyperlink r:id="rId7" w:history="1">
+      <w:hyperlink r:id="rId8" w:history="1">
         <w:r>
           <w:rPr>
             <w:rStyle w:val="Hyperlink"/>
@@ -367,6 +469,8 @@
       <w:r>
         <w:t xml:space="preserve"> </w:t>
       </w:r>
+    </w:p>
+    <w:p>
       <w:r>
         <w:t xml:space="preserve">The </w:t>
       </w:r>
@@ -382,7 +486,7 @@
       <w:r>
         <w:t xml:space="preserve"> is </w:t>
       </w:r>
-      <w:hyperlink r:id="rId8" w:history="1">
+      <w:hyperlink r:id="rId9" w:history="1">
         <w:proofErr w:type="spellStart"/>
         <w:r>
           <w:rPr>
@@ -399,7 +503,7 @@
         <w:t xml:space="preserve"> in its implementations</w:t>
       </w:r>
       <w:r>
-        <w:t>.</w:t>
+        <w:t>, however using the Microsoft Kinect SDK is easier to setup and distribute, so some investigation will be required.</w:t>
       </w:r>
     </w:p>
     <w:p>
@@ -409,7 +513,7 @@
       <w:r>
         <w:t xml:space="preserve">need to have some enhancements. Such as </w:t>
       </w:r>
-      <w:hyperlink r:id="rId9" w:history="1">
+      <w:hyperlink r:id="rId10" w:history="1">
         <w:r>
           <w:rPr>
             <w:rStyle w:val="Hyperlink"/>
@@ -426,7 +530,7 @@
       <w:r>
         <w:t xml:space="preserve"> and other such real time terrain techniques like </w:t>
       </w:r>
-      <w:hyperlink r:id="rId10" w:history="1">
+      <w:hyperlink r:id="rId11" w:history="1">
         <w:r>
           <w:rPr>
             <w:rStyle w:val="Hyperlink"/>
@@ -483,7 +587,12 @@
         <w:t>easily</w:t>
       </w:r>
       <w:r>
-        <w:t xml:space="preserve"> become more of a hindrance. The importance of user data is extrapolated by the fact the input devices is so physical and relies on human interaction.</w:t>
+        <w:t xml:space="preserve"> become more of a hindrance. </w:t>
+      </w:r>
+    </w:p>
+    <w:p>
+      <w:r>
+        <w:t>The importance of user data is extrapolated by the fact the input devices is so physical and relies on human interaction.</w:t>
       </w:r>
       <w:r>
         <w:t xml:space="preserve"> </w:t>
@@ -511,6 +620,11 @@
       </w:r>
       <w:r>
         <w:t xml:space="preserve"> the mean average of how a user thinks the tool should work.</w:t>
+      </w:r>
+    </w:p>
+    <w:p>
+      <w:r>
+        <w:t>Whilst at ‘Blitz Games Studios’ it was mentioned that some members of my team wanted to test and give feedback on the project, so some external feedback will also be collected.</w:t>
       </w:r>
     </w:p>
     <w:p>
@@ -534,7 +648,7 @@
       <w:r>
         <w:t xml:space="preserve"> I will be using an online system called </w:t>
       </w:r>
-      <w:hyperlink r:id="rId11" w:history="1">
+      <w:hyperlink r:id="rId12" w:history="1">
         <w:r>
           <w:rPr>
             <w:rStyle w:val="Hyperlink"/>
@@ -564,7 +678,22 @@
     </w:p>
     <w:p>
       <w:r>
-        <w:t xml:space="preserve">The terrain system itself shouldn’t be too much work as it isn’t the main focus of the project. A simple terrain system with the ability to deform the landscape and paint vertices should service. However, should time allow a LOD (level of detail) system would be beneficial, as well as the ability to load in 3d meshes and position them about the </w:t>
+        <w:t>The terrain system itself shouldn’t be too much work as it isn’t the main focus of the project</w:t>
+      </w:r>
+      <w:r>
+        <w:t xml:space="preserve"> as well as </w:t>
+      </w:r>
+      <w:r>
+        <w:t>it already ha</w:t>
+      </w:r>
+      <w:r>
+        <w:t>ving</w:t>
+      </w:r>
+      <w:r>
+        <w:t xml:space="preserve"> the minimum required features to be used with the Kinect, so it makes sense to use my own rather than an external system.</w:t>
+      </w:r>
+      <w:r>
+        <w:t xml:space="preserve"> A simple terrain system with the ability to deform the landscape and paint vertices should service. However, should time allow a LOD (level of detail) system would be beneficial, as well as the ability to load in 3d meshes and position them about the </w:t>
       </w:r>
       <w:proofErr w:type="gramStart"/>
       <w:r>
@@ -588,6 +717,7 @@
           <w:rStyle w:val="SubtleEmphasis"/>
           <w:sz w:val="24"/>
         </w:rPr>
+        <w:lastRenderedPageBreak/>
         <w:t>Phase Two – Tool User Interface (Kinect)</w:t>
       </w:r>
     </w:p>
@@ -599,46 +729,125 @@
         <w:t>relies</w:t>
       </w:r>
       <w:r>
-        <w:t xml:space="preserve"> on making use of the Kinect in a manor it was not originally designed for, ‘finger tracking’.</w:t>
-      </w:r>
-      <w:r>
-        <w:t xml:space="preserve"> Again, all being well this shouldn’t in theory take too long to implement the basics, but to add the additional features, and to make it work well and consistently it may take more time than expected.</w:t>
-      </w:r>
-    </w:p>
-    <w:p/>
-    <w:p>
-      <w:r>
-        <w:t>TODO: Write time table up on asana</w:t>
-      </w:r>
-    </w:p>
-    <w:p>
-      <w:pPr>
-        <w:pStyle w:val="Heading1"/>
-      </w:pPr>
-      <w:r>
-        <w:t>Project Deliverables</w:t>
-      </w:r>
-    </w:p>
-    <w:p>
-      <w:r>
-        <w:t>The end product will be a single exe along with any required assets (shades, models, textures etc…</w:t>
-      </w:r>
-      <w:r>
-        <w:t>) which, with the use of the Microsoft Kinect peripheral, will allo</w:t>
+        <w:t xml:space="preserve"> on making use of the Kinect in a </w:t>
+      </w:r>
+      <w:r>
+        <w:t>manner</w:t>
       </w:r>
       <w:bookmarkStart w:id="0" w:name="_GoBack"/>
       <w:bookmarkEnd w:id="0"/>
       <w:r>
-        <w:t>w the user to deform a flat terrain and texture said terrain.</w:t>
+        <w:t xml:space="preserve"> it was not originally designed for, ‘finger tracking’.</w:t>
+      </w:r>
+      <w:r>
+        <w:t xml:space="preserve"> There are multiple techniques available for preforming such, each with its own pros and cons. Some with less accuracy but with a gain in performance, others with a near perfect accuracy, with the overhead of a large hit on computational time.</w:t>
+      </w:r>
+      <w:r>
+        <w:t xml:space="preserve"> </w:t>
+      </w:r>
+      <w:r>
+        <w:t>Since I am not creating a game, more time can be spent on computation of a more accurate gesture recognition systems, however, the application should still be as near to ‘real-time’ as possible. Exploring this area and creating the best implementation that fits may take some time. As well as implementing the hand and finger detection, testing and gathering information about what gestures should be used and how successful/logical they are will take time.</w:t>
+      </w:r>
+    </w:p>
+    <w:p>
+      <w:pPr>
+        <w:pStyle w:val="Heading1"/>
+      </w:pPr>
+      <w:r>
+        <w:t>Project Deliverables</w:t>
+      </w:r>
+    </w:p>
+    <w:p>
+      <w:r>
+        <w:t>The end product will be a single exe along with any required assets (shades, models, textures etc…</w:t>
+      </w:r>
+      <w:r>
+        <w:t>) which, with the use of the Microsoft Kinect peripheral, will allow the user to deform a flat terrain and texture said terrain.</w:t>
       </w:r>
     </w:p>
     <w:sectPr>
+      <w:footerReference w:type="default" r:id="rId13"/>
       <w:pgSz w:w="12240" w:h="15840"/>
       <w:pgMar w:top="1440" w:right="1440" w:bottom="1440" w:left="1440" w:header="720" w:footer="720" w:gutter="0"/>
       <w:cols w:space="720"/>
     </w:sectPr>
   </w:body>
 </w:document>
+</file>
+
+<file path=word/endnotes.xml><?xml version="1.0" encoding="utf-8"?>
+<w:endnotes xmlns:wpc="http://schemas.microsoft.com/office/word/2010/wordprocessingCanvas" xmlns:mc="http://schemas.openxmlformats.org/markup-compatibility/2006" xmlns:o="urn:schemas-microsoft-com:office:office" xmlns:r="http://schemas.openxmlformats.org/officeDocument/2006/relationships" xmlns:m="http://schemas.openxmlformats.org/officeDocument/2006/math" xmlns:v="urn:schemas-microsoft-com:vml" xmlns:wp14="http://schemas.microsoft.com/office/word/2010/wordprocessingDrawing" xmlns:wp="http://schemas.openxmlformats.org/drawingml/2006/wordprocessingDrawing" xmlns:w10="urn:schemas-microsoft-com:office:word" xmlns:w="http://schemas.openxmlformats.org/wordprocessingml/2006/main" xmlns:w14="http://schemas.microsoft.com/office/word/2010/wordml" xmlns:w15="http://schemas.microsoft.com/office/word/2012/wordml" xmlns:wpg="http://schemas.microsoft.com/office/word/2010/wordprocessingGroup" xmlns:wpi="http://schemas.microsoft.com/office/word/2010/wordprocessingInk" xmlns:wne="http://schemas.microsoft.com/office/word/2006/wordml" xmlns:wps="http://schemas.microsoft.com/office/word/2010/wordprocessingShape" mc:Ignorable="w14 w15 wp14">
+  <w:endnote w:type="separator" w:id="-1">
+    <w:p>
+      <w:pPr>
+        <w:spacing w:after="0" w:line="240" w:lineRule="auto"/>
+      </w:pPr>
+      <w:r>
+        <w:separator/>
+      </w:r>
+    </w:p>
+  </w:endnote>
+  <w:endnote w:type="continuationSeparator" w:id="0">
+    <w:p>
+      <w:pPr>
+        <w:spacing w:after="0" w:line="240" w:lineRule="auto"/>
+      </w:pPr>
+      <w:r>
+        <w:continuationSeparator/>
+      </w:r>
+    </w:p>
+  </w:endnote>
+</w:endnotes>
+</file>
+
+<file path=word/footer1.xml><?xml version="1.0" encoding="utf-8"?>
+<w:ftr xmlns:wpc="http://schemas.microsoft.com/office/word/2010/wordprocessingCanvas" xmlns:mc="http://schemas.openxmlformats.org/markup-compatibility/2006" xmlns:o="urn:schemas-microsoft-com:office:office" xmlns:r="http://schemas.openxmlformats.org/officeDocument/2006/relationships" xmlns:m="http://schemas.openxmlformats.org/officeDocument/2006/math" xmlns:v="urn:schemas-microsoft-com:vml" xmlns:wp14="http://schemas.microsoft.com/office/word/2010/wordprocessingDrawing" xmlns:wp="http://schemas.openxmlformats.org/drawingml/2006/wordprocessingDrawing" xmlns:w10="urn:schemas-microsoft-com:office:word" xmlns:w="http://schemas.openxmlformats.org/wordprocessingml/2006/main" xmlns:w14="http://schemas.microsoft.com/office/word/2010/wordml" xmlns:w15="http://schemas.microsoft.com/office/word/2012/wordml" xmlns:wpg="http://schemas.microsoft.com/office/word/2010/wordprocessingGroup" xmlns:wpi="http://schemas.microsoft.com/office/word/2010/wordprocessingInk" xmlns:wne="http://schemas.microsoft.com/office/word/2006/wordml" xmlns:wps="http://schemas.microsoft.com/office/word/2010/wordprocessingShape" mc:Ignorable="w14 w15 wp14">
+  <w:p>
+    <w:pPr>
+      <w:pStyle w:val="Footer"/>
+    </w:pPr>
+    <w:r>
+      <w:t>J9060283</w:t>
+    </w:r>
+    <w:r>
+      <w:ptab w:relativeTo="margin" w:alignment="center" w:leader="none"/>
+    </w:r>
+    <w:r>
+      <w:t>Sam Oates</w:t>
+    </w:r>
+    <w:r>
+      <w:ptab w:relativeTo="margin" w:alignment="right" w:leader="none"/>
+    </w:r>
+    <w:r>
+      <w:t>Final Year Project</w:t>
+    </w:r>
+  </w:p>
+</w:ftr>
+</file>
+
+<file path=word/footnotes.xml><?xml version="1.0" encoding="utf-8"?>
+<w:footnotes xmlns:wpc="http://schemas.microsoft.com/office/word/2010/wordprocessingCanvas" xmlns:mc="http://schemas.openxmlformats.org/markup-compatibility/2006" xmlns:o="urn:schemas-microsoft-com:office:office" xmlns:r="http://schemas.openxmlformats.org/officeDocument/2006/relationships" xmlns:m="http://schemas.openxmlformats.org/officeDocument/2006/math" xmlns:v="urn:schemas-microsoft-com:vml" xmlns:wp14="http://schemas.microsoft.com/office/word/2010/wordprocessingDrawing" xmlns:wp="http://schemas.openxmlformats.org/drawingml/2006/wordprocessingDrawing" xmlns:w10="urn:schemas-microsoft-com:office:word" xmlns:w="http://schemas.openxmlformats.org/wordprocessingml/2006/main" xmlns:w14="http://schemas.microsoft.com/office/word/2010/wordml" xmlns:w15="http://schemas.microsoft.com/office/word/2012/wordml" xmlns:wpg="http://schemas.microsoft.com/office/word/2010/wordprocessingGroup" xmlns:wpi="http://schemas.microsoft.com/office/word/2010/wordprocessingInk" xmlns:wne="http://schemas.microsoft.com/office/word/2006/wordml" xmlns:wps="http://schemas.microsoft.com/office/word/2010/wordprocessingShape" mc:Ignorable="w14 w15 wp14">
+  <w:footnote w:type="separator" w:id="-1">
+    <w:p>
+      <w:pPr>
+        <w:spacing w:after="0" w:line="240" w:lineRule="auto"/>
+      </w:pPr>
+      <w:r>
+        <w:separator/>
+      </w:r>
+    </w:p>
+  </w:footnote>
+  <w:footnote w:type="continuationSeparator" w:id="0">
+    <w:p>
+      <w:pPr>
+        <w:spacing w:after="0" w:line="240" w:lineRule="auto"/>
+      </w:pPr>
+      <w:r>
+        <w:continuationSeparator/>
+      </w:r>
+    </w:p>
+  </w:footnote>
+</w:footnotes>
 </file>
 
 <file path=word/numbering.xml><?xml version="1.0" encoding="utf-8"?>
@@ -2004,6 +2213,50 @@
       <w:contextualSpacing/>
     </w:pPr>
   </w:style>
+  <w:style w:type="paragraph" w:styleId="Header">
+    <w:name w:val="header"/>
+    <w:basedOn w:val="Normal"/>
+    <w:link w:val="HeaderChar"/>
+    <w:uiPriority w:val="99"/>
+    <w:unhideWhenUsed/>
+    <w:rsid w:val="00BC094A"/>
+    <w:pPr>
+      <w:tabs>
+        <w:tab w:val="center" w:pos="4513"/>
+        <w:tab w:val="right" w:pos="9026"/>
+      </w:tabs>
+      <w:spacing w:after="0" w:line="240" w:lineRule="auto"/>
+    </w:pPr>
+  </w:style>
+  <w:style w:type="character" w:customStyle="1" w:styleId="HeaderChar">
+    <w:name w:val="Header Char"/>
+    <w:basedOn w:val="DefaultParagraphFont"/>
+    <w:link w:val="Header"/>
+    <w:uiPriority w:val="99"/>
+    <w:rsid w:val="00BC094A"/>
+  </w:style>
+  <w:style w:type="paragraph" w:styleId="Footer">
+    <w:name w:val="footer"/>
+    <w:basedOn w:val="Normal"/>
+    <w:link w:val="FooterChar"/>
+    <w:uiPriority w:val="99"/>
+    <w:unhideWhenUsed/>
+    <w:rsid w:val="00BC094A"/>
+    <w:pPr>
+      <w:tabs>
+        <w:tab w:val="center" w:pos="4513"/>
+        <w:tab w:val="right" w:pos="9026"/>
+      </w:tabs>
+      <w:spacing w:after="0" w:line="240" w:lineRule="auto"/>
+    </w:pPr>
+  </w:style>
+  <w:style w:type="character" w:customStyle="1" w:styleId="FooterChar">
+    <w:name w:val="Footer Char"/>
+    <w:basedOn w:val="DefaultParagraphFont"/>
+    <w:link w:val="Footer"/>
+    <w:uiPriority w:val="99"/>
+    <w:rsid w:val="00BC094A"/>
+  </w:style>
 </w:styles>
 </file>
 

</xml_diff>